<commit_message>
Made modifications based on feedbck
</commit_message>
<xml_diff>
--- a/Template_Files/01_SafetyPlan_LaneAssistance_Template.docx
+++ b/Template_Files/01_SafetyPlan_LaneAssistance_Template.docx
@@ -374,16 +374,7 @@
                 <w:sz w:val="22"/>
                 <w:szCs w:val="22"/>
               </w:rPr>
-              <w:t>D</w:t>
-            </w:r>
-            <w:r>
-              <w:rPr>
-                <w:rFonts w:ascii="Calibri" w:eastAsia="Calibri" w:hAnsi="Calibri" w:cs="Calibri"/>
-                <w:b w:val="0"/>
-                <w:sz w:val="22"/>
-                <w:szCs w:val="22"/>
-              </w:rPr>
-              <w:t>ate</w:t>
+              <w:t>Date</w:t>
             </w:r>
           </w:p>
         </w:tc>
@@ -576,6 +567,31 @@
                 <w:szCs w:val="22"/>
               </w:rPr>
             </w:pPr>
+            <w:r>
+              <w:rPr>
+                <w:rFonts w:ascii="Calibri" w:eastAsia="Calibri" w:hAnsi="Calibri" w:cs="Calibri"/>
+                <w:sz w:val="22"/>
+                <w:szCs w:val="22"/>
+              </w:rPr>
+              <w:t>Jan 6</w:t>
+            </w:r>
+            <w:r>
+              <w:rPr>
+                <w:rFonts w:ascii="Calibri" w:eastAsia="Calibri" w:hAnsi="Calibri" w:cs="Calibri"/>
+                <w:sz w:val="22"/>
+                <w:szCs w:val="22"/>
+                <w:vertAlign w:val="superscript"/>
+              </w:rPr>
+              <w:t>th</w:t>
+            </w:r>
+            <w:r>
+              <w:rPr>
+                <w:rFonts w:ascii="Calibri" w:eastAsia="Calibri" w:hAnsi="Calibri" w:cs="Calibri"/>
+                <w:sz w:val="22"/>
+                <w:szCs w:val="22"/>
+              </w:rPr>
+              <w:t xml:space="preserve"> 2018</w:t>
+            </w:r>
           </w:p>
         </w:tc>
         <w:tc>
@@ -592,6 +608,14 @@
                 <w:szCs w:val="22"/>
               </w:rPr>
             </w:pPr>
+            <w:r>
+              <w:rPr>
+                <w:rFonts w:ascii="Calibri" w:eastAsia="Calibri" w:hAnsi="Calibri" w:cs="Calibri"/>
+                <w:sz w:val="22"/>
+                <w:szCs w:val="22"/>
+              </w:rPr>
+              <w:t>1.1</w:t>
+            </w:r>
           </w:p>
         </w:tc>
         <w:tc>
@@ -608,6 +632,14 @@
                 <w:szCs w:val="22"/>
               </w:rPr>
             </w:pPr>
+            <w:r>
+              <w:rPr>
+                <w:rFonts w:ascii="Calibri" w:eastAsia="Calibri" w:hAnsi="Calibri" w:cs="Calibri"/>
+                <w:sz w:val="22"/>
+                <w:szCs w:val="22"/>
+              </w:rPr>
+              <w:t>Tarun Kandala</w:t>
+            </w:r>
           </w:p>
         </w:tc>
         <w:tc>
@@ -624,6 +656,14 @@
                 <w:szCs w:val="22"/>
               </w:rPr>
             </w:pPr>
+            <w:r>
+              <w:rPr>
+                <w:rFonts w:ascii="Calibri" w:eastAsia="Calibri" w:hAnsi="Calibri" w:cs="Calibri"/>
+                <w:sz w:val="22"/>
+                <w:szCs w:val="22"/>
+              </w:rPr>
+              <w:t>Modified based on responses</w:t>
+            </w:r>
           </w:p>
         </w:tc>
       </w:tr>
@@ -1281,10 +1321,7 @@
         <w:ind w:firstLine="720"/>
       </w:pPr>
       <w:r>
-        <w:t>Product Development at the Hardwa</w:t>
-      </w:r>
-      <w:r>
-        <w:t>re Level</w:t>
+        <w:t>Product Development at the Hardware Level</w:t>
       </w:r>
     </w:p>
     <w:p>
@@ -1334,10 +1371,7 @@
     <w:p>
       <w:r>
         <w:tab/>
-        <w:t xml:space="preserve">Technical </w:t>
-      </w:r>
-      <w:r>
-        <w:t>Safety Concept</w:t>
+        <w:t>Technical Safety Concept</w:t>
       </w:r>
     </w:p>
     <w:p>
@@ -1670,9 +1704,7 @@
         </w:drawing>
       </w:r>
       <w:bookmarkStart w:id="14" w:name="_km1cu1hyl182" w:colFirst="0" w:colLast="0"/>
-      <w:bookmarkStart w:id="15" w:name="_GoBack"/>
       <w:bookmarkEnd w:id="14"/>
-      <w:bookmarkEnd w:id="15"/>
     </w:p>
     <w:p>
       <w:pPr>
@@ -1680,10 +1712,7 @@
         <w:contextualSpacing w:val="0"/>
       </w:pPr>
       <w:r>
-        <w:t>G</w:t>
-      </w:r>
-      <w:r>
-        <w:t>oals and Measures</w:t>
+        <w:t>Goals and Measures</w:t>
       </w:r>
     </w:p>
     <w:p>
@@ -1694,8 +1723,8 @@
           <w:color w:val="000000"/>
         </w:rPr>
       </w:pPr>
-      <w:bookmarkStart w:id="16" w:name="_ww7fqc274i9y" w:colFirst="0" w:colLast="0"/>
-      <w:bookmarkEnd w:id="16"/>
+      <w:bookmarkStart w:id="15" w:name="_ww7fqc274i9y" w:colFirst="0" w:colLast="0"/>
+      <w:bookmarkEnd w:id="15"/>
       <w:r>
         <w:t>Goals</w:t>
       </w:r>
@@ -1732,8 +1761,8 @@
           <w:color w:val="000000"/>
         </w:rPr>
       </w:pPr>
-      <w:bookmarkStart w:id="17" w:name="_v2rbrzjrkt9b" w:colFirst="0" w:colLast="0"/>
-      <w:bookmarkEnd w:id="17"/>
+      <w:bookmarkStart w:id="16" w:name="_v2rbrzjrkt9b" w:colFirst="0" w:colLast="0"/>
+      <w:bookmarkEnd w:id="16"/>
       <w:r>
         <w:t>Measures</w:t>
       </w:r>
@@ -1796,10 +1825,7 @@
               <w:widowControl w:val="0"/>
             </w:pPr>
             <w:r>
-              <w:t>Re</w:t>
-            </w:r>
-            <w:r>
-              <w:t>sponsibility</w:t>
+              <w:t>Responsibility</w:t>
             </w:r>
           </w:p>
         </w:tc>
@@ -1925,8 +1951,10 @@
               <w:widowControl w:val="0"/>
             </w:pPr>
             <w:r>
-              <w:t>All Team Members</w:t>
-            </w:r>
+              <w:t>Safety Manager</w:t>
+            </w:r>
+            <w:bookmarkStart w:id="17" w:name="_GoBack"/>
+            <w:bookmarkEnd w:id="17"/>
           </w:p>
         </w:tc>
         <w:tc>
@@ -2318,10 +2346,7 @@
               <w:widowControl w:val="0"/>
             </w:pPr>
             <w:r>
-              <w:t>3</w:t>
-            </w:r>
-            <w:r>
-              <w:t xml:space="preserve"> months prior to main assessment</w:t>
+              <w:t>3 months prior to main assessment</w:t>
             </w:r>
           </w:p>
         </w:tc>
@@ -2780,24 +2805,12 @@
       <w:bookmarkStart w:id="19" w:name="_pqn9poe0nvtc" w:colFirst="0" w:colLast="0"/>
       <w:bookmarkEnd w:id="19"/>
       <w:r>
-        <w:t>S</w:t>
-      </w:r>
-      <w:r>
-        <w:t>afety Lifecycle Tailoring</w:t>
-      </w:r>
-    </w:p>
-    <w:p>
-      <w:r>
-        <w:t>T</w:t>
-      </w:r>
-      <w:r>
-        <w:t>he following safety lifecycle phases are in scope</w:t>
-      </w:r>
-      <w:r>
-        <w:t xml:space="preserve"> for this project</w:t>
-      </w:r>
-      <w:r>
-        <w:t>:</w:t>
+        <w:t>Safety Lifecycle Tailoring</w:t>
+      </w:r>
+    </w:p>
+    <w:p>
+      <w:r>
+        <w:t>The following safety lifecycle phases are in scope for this project:</w:t>
       </w:r>
     </w:p>
     <w:p>
@@ -2877,10 +2890,7 @@
       <w:bookmarkStart w:id="20" w:name="_xlicd1ijavb7" w:colFirst="0" w:colLast="0"/>
       <w:bookmarkEnd w:id="20"/>
       <w:r>
-        <w:t>R</w:t>
-      </w:r>
-      <w:r>
-        <w:t>oles</w:t>
+        <w:t>Roles</w:t>
       </w:r>
     </w:p>
     <w:tbl>
@@ -2951,7 +2961,15 @@
               <w:contextualSpacing w:val="0"/>
             </w:pPr>
             <w:r>
-              <w:t>Functional Safety  Manager- Item Level</w:t>
+              <w:t xml:space="preserve">Functional </w:t>
+            </w:r>
+            <w:proofErr w:type="gramStart"/>
+            <w:r>
+              <w:t>Safety  Manager</w:t>
+            </w:r>
+            <w:proofErr w:type="gramEnd"/>
+            <w:r>
+              <w:t>- Item Level</w:t>
             </w:r>
           </w:p>
         </w:tc>
@@ -2981,7 +2999,15 @@
               <w:contextualSpacing w:val="0"/>
             </w:pPr>
             <w:r>
-              <w:t>Functional Safety  Engineer- Item Level</w:t>
+              <w:t xml:space="preserve">Functional </w:t>
+            </w:r>
+            <w:proofErr w:type="gramStart"/>
+            <w:r>
+              <w:t>Safety  Engineer</w:t>
+            </w:r>
+            <w:proofErr w:type="gramEnd"/>
+            <w:r>
+              <w:t>- Item Level</w:t>
             </w:r>
           </w:p>
         </w:tc>
@@ -3041,7 +3067,15 @@
               <w:contextualSpacing w:val="0"/>
             </w:pPr>
             <w:r>
-              <w:t>Functional Safety  Manager- Component Level</w:t>
+              <w:t xml:space="preserve">Functional </w:t>
+            </w:r>
+            <w:proofErr w:type="gramStart"/>
+            <w:r>
+              <w:t>Safety  Manager</w:t>
+            </w:r>
+            <w:proofErr w:type="gramEnd"/>
+            <w:r>
+              <w:t>- Component Level</w:t>
             </w:r>
           </w:p>
         </w:tc>
@@ -3071,7 +3105,15 @@
               <w:contextualSpacing w:val="0"/>
             </w:pPr>
             <w:r>
-              <w:t>Functional Safety  Engineer- Component Level</w:t>
+              <w:t xml:space="preserve">Functional </w:t>
+            </w:r>
+            <w:proofErr w:type="gramStart"/>
+            <w:r>
+              <w:t>Safety  Engineer</w:t>
+            </w:r>
+            <w:proofErr w:type="gramEnd"/>
+            <w:r>
+              <w:t>- Component Level</w:t>
             </w:r>
           </w:p>
         </w:tc>
@@ -3454,10 +3496,7 @@
       <w:bookmarkStart w:id="22" w:name="_lllavvxrxrdy" w:colFirst="0" w:colLast="0"/>
       <w:bookmarkEnd w:id="22"/>
       <w:r>
-        <w:t>C</w:t>
-      </w:r>
-      <w:r>
-        <w:t>onfirmation Measures</w:t>
+        <w:t>Confirmation Measures</w:t>
       </w:r>
     </w:p>
     <w:p/>
@@ -3475,23 +3514,7 @@
           <w:sz w:val="22"/>
           <w:szCs w:val="22"/>
         </w:rPr>
-        <w:t xml:space="preserve">Confirmation </w:t>
-      </w:r>
-      <w:r>
-        <w:rPr>
-          <w:rFonts w:ascii="Arial" w:hAnsi="Arial" w:cs="Arial"/>
-          <w:sz w:val="22"/>
-          <w:szCs w:val="22"/>
-        </w:rPr>
-        <w:t>M</w:t>
-      </w:r>
-      <w:r>
-        <w:rPr>
-          <w:rFonts w:ascii="Arial" w:hAnsi="Arial" w:cs="Arial"/>
-          <w:sz w:val="22"/>
-          <w:szCs w:val="22"/>
-        </w:rPr>
-        <w:t>easures serve two purposes:</w:t>
+        <w:t>Confirmation Measures serve two purposes:</w:t>
       </w:r>
     </w:p>
     <w:p>
@@ -3571,17 +3594,18 @@
           <w:szCs w:val="22"/>
           <w:shd w:val="clear" w:color="auto" w:fill="FFFFFF"/>
         </w:rPr>
-        <w:t>e</w:t>
-      </w:r>
-      <w:r>
+        <w:t>ensures that the project complies with ISO 26262. As the product is designed and developed, an independent person would review the work to make sure ISO 26262 is being followed.</w:t>
+      </w:r>
+    </w:p>
+    <w:p>
+      <w:pPr>
         <w:rPr>
           <w:rFonts w:ascii="Arial" w:eastAsia="Times New Roman" w:hAnsi="Arial" w:cs="Arial"/>
           <w:sz w:val="22"/>
           <w:szCs w:val="22"/>
           <w:shd w:val="clear" w:color="auto" w:fill="FFFFFF"/>
         </w:rPr>
-        <w:t>nsures that the project complies with ISO 26262. As the product is designed and developed, an independent person would review the work to make sure ISO 26262 is being followed.</w:t>
-      </w:r>
+      </w:pPr>
     </w:p>
     <w:p>
       <w:pPr>
@@ -3592,16 +3616,15 @@
           <w:shd w:val="clear" w:color="auto" w:fill="FFFFFF"/>
         </w:rPr>
       </w:pPr>
-    </w:p>
-    <w:p>
-      <w:pPr>
+      <w:r>
         <w:rPr>
           <w:rFonts w:ascii="Arial" w:eastAsia="Times New Roman" w:hAnsi="Arial" w:cs="Arial"/>
           <w:sz w:val="22"/>
           <w:szCs w:val="22"/>
           <w:shd w:val="clear" w:color="auto" w:fill="FFFFFF"/>
         </w:rPr>
-      </w:pPr>
+        <w:t>Functional Safety Audit - C</w:t>
+      </w:r>
       <w:r>
         <w:rPr>
           <w:rFonts w:ascii="Arial" w:eastAsia="Times New Roman" w:hAnsi="Arial" w:cs="Arial"/>
@@ -3609,26 +3632,17 @@
           <w:szCs w:val="22"/>
           <w:shd w:val="clear" w:color="auto" w:fill="FFFFFF"/>
         </w:rPr>
-        <w:t>Functional Safety Audit - C</w:t>
-      </w:r>
-      <w:r>
+        <w:t>hecking to make sure that the actual implementation of the project conforms to the safety plan is called a functional safety audit.</w:t>
+      </w:r>
+    </w:p>
+    <w:p>
+      <w:pPr>
         <w:rPr>
           <w:rFonts w:ascii="Arial" w:eastAsia="Times New Roman" w:hAnsi="Arial" w:cs="Arial"/>
           <w:sz w:val="22"/>
           <w:szCs w:val="22"/>
           <w:shd w:val="clear" w:color="auto" w:fill="FFFFFF"/>
         </w:rPr>
-        <w:t>hecking to make sure that the actual implementation of the project conforms to the safety plan is called a functional safety audit.</w:t>
-      </w:r>
-    </w:p>
-    <w:p>
-      <w:pPr>
-        <w:rPr>
-          <w:rFonts w:ascii="Arial" w:eastAsia="Times New Roman" w:hAnsi="Arial" w:cs="Arial"/>
-          <w:sz w:val="22"/>
-          <w:szCs w:val="22"/>
-          <w:shd w:val="clear" w:color="auto" w:fill="FFFFFF"/>
-        </w:rPr>
       </w:pPr>
     </w:p>
     <w:p>
@@ -3648,18 +3662,7 @@
           <w:szCs w:val="22"/>
           <w:bdr w:val="none" w:sz="0" w:space="0" w:color="auto" w:frame="1"/>
         </w:rPr>
-        <w:t>Functional safety assessment</w:t>
-      </w:r>
-      <w:r>
-        <w:rPr>
-          <w:rStyle w:val="Emphasis"/>
-          <w:rFonts w:ascii="Arial" w:eastAsia="Times New Roman" w:hAnsi="Arial" w:cs="Arial"/>
-          <w:i w:val="0"/>
-          <w:sz w:val="22"/>
-          <w:szCs w:val="22"/>
-          <w:bdr w:val="none" w:sz="0" w:space="0" w:color="auto" w:frame="1"/>
-        </w:rPr>
-        <w:t xml:space="preserve"> </w:t>
+        <w:t xml:space="preserve">Functional safety assessment </w:t>
       </w:r>
       <w:r>
         <w:rPr>
@@ -3667,23 +3670,7 @@
           <w:sz w:val="22"/>
           <w:szCs w:val="22"/>
         </w:rPr>
-        <w:t xml:space="preserve">confirms </w:t>
-      </w:r>
-      <w:r>
-        <w:rPr>
-          <w:rFonts w:ascii="Arial" w:hAnsi="Arial" w:cs="Arial"/>
-          <w:sz w:val="22"/>
-          <w:szCs w:val="22"/>
-        </w:rPr>
-        <w:t>that plans, designs and developed products actually achieve functional safety is called</w:t>
-      </w:r>
-      <w:r>
-        <w:rPr>
-          <w:rFonts w:ascii="Arial" w:hAnsi="Arial" w:cs="Arial"/>
-          <w:sz w:val="22"/>
-          <w:szCs w:val="22"/>
-        </w:rPr>
-        <w:t xml:space="preserve"> a functional safety assessment.</w:t>
+        <w:t>confirms that plans, designs and developed products actually achieve functional safety is called a functional safety assessment.</w:t>
       </w:r>
     </w:p>
     <w:p>

</xml_diff>